<commit_message>
update doc, database design
</commit_message>
<xml_diff>
--- a/Industry4.0_Progetto_Finale_Aquino_Cazzani_Darani.docx
+++ b/Industry4.0_Progetto_Finale_Aquino_Cazzani_Darani.docx
@@ -29,57 +29,767 @@
         <w:br w:type="page"/>
       </w:r>
     </w:p>
+    <w:sdt>
+      <w:sdtPr>
+        <w:rPr>
+          <w:lang w:val="it-IT"/>
+        </w:rPr>
+        <w:id w:val="671226642"/>
+        <w:docPartObj>
+          <w:docPartGallery w:val="Table of Contents"/>
+          <w:docPartUnique/>
+        </w:docPartObj>
+      </w:sdtPr>
+      <w:sdtEndPr>
+        <w:rPr>
+          <w:rFonts w:asciiTheme="minorHAnsi" w:eastAsiaTheme="minorHAnsi" w:hAnsiTheme="minorHAnsi" w:cstheme="minorBidi"/>
+          <w:b/>
+          <w:bCs/>
+          <w:color w:val="auto"/>
+          <w:kern w:val="2"/>
+          <w:sz w:val="22"/>
+          <w:szCs w:val="22"/>
+          <w:lang w:eastAsia="en-US"/>
+          <w14:ligatures w14:val="standardContextual"/>
+        </w:rPr>
+      </w:sdtEndPr>
+      <w:sdtContent>
+        <w:p>
+          <w:pPr>
+            <w:pStyle w:val="Titolosommario"/>
+          </w:pPr>
+          <w:r>
+            <w:rPr>
+              <w:lang w:val="it-IT"/>
+            </w:rPr>
+            <w:t>Sommario</w:t>
+          </w:r>
+        </w:p>
+        <w:p>
+          <w:pPr>
+            <w:pStyle w:val="Sommario1"/>
+            <w:tabs>
+              <w:tab w:val="right" w:leader="dot" w:pos="9628"/>
+            </w:tabs>
+            <w:rPr>
+              <w:noProof/>
+            </w:rPr>
+          </w:pPr>
+          <w:r>
+            <w:fldChar w:fldCharType="begin"/>
+          </w:r>
+          <w:r>
+            <w:instrText xml:space="preserve"> TOC \o "1-3" \h \z \u </w:instrText>
+          </w:r>
+          <w:r>
+            <w:fldChar w:fldCharType="separate"/>
+          </w:r>
+          <w:hyperlink w:anchor="_Toc167957404" w:history="1">
+            <w:r>
+              <w:rPr>
+                <w:rStyle w:val="Collegamentoipertestuale"/>
+                <w:noProof/>
+                <w:lang w:val="it-CH"/>
+              </w:rPr>
+              <w:t>Indice</w:t>
+            </w:r>
+            <w:r>
+              <w:rPr>
+                <w:noProof/>
+                <w:webHidden/>
+              </w:rPr>
+              <w:tab/>
+            </w:r>
+            <w:r>
+              <w:rPr>
+                <w:noProof/>
+                <w:webHidden/>
+              </w:rPr>
+              <w:fldChar w:fldCharType="begin"/>
+            </w:r>
+            <w:r>
+              <w:rPr>
+                <w:noProof/>
+                <w:webHidden/>
+              </w:rPr>
+              <w:instrText xml:space="preserve"> PAGEREF _Toc167957404 \h </w:instrText>
+            </w:r>
+            <w:r>
+              <w:rPr>
+                <w:noProof/>
+                <w:webHidden/>
+              </w:rPr>
+            </w:r>
+            <w:r>
+              <w:rPr>
+                <w:noProof/>
+                <w:webHidden/>
+              </w:rPr>
+              <w:fldChar w:fldCharType="separate"/>
+            </w:r>
+            <w:r>
+              <w:rPr>
+                <w:noProof/>
+                <w:webHidden/>
+              </w:rPr>
+              <w:t>2</w:t>
+            </w:r>
+            <w:r>
+              <w:rPr>
+                <w:noProof/>
+                <w:webHidden/>
+              </w:rPr>
+              <w:fldChar w:fldCharType="end"/>
+            </w:r>
+          </w:hyperlink>
+        </w:p>
+        <w:p>
+          <w:pPr>
+            <w:pStyle w:val="Sommario1"/>
+            <w:tabs>
+              <w:tab w:val="right" w:leader="dot" w:pos="9628"/>
+            </w:tabs>
+            <w:rPr>
+              <w:noProof/>
+            </w:rPr>
+          </w:pPr>
+          <w:hyperlink w:anchor="_Toc167957405" w:history="1">
+            <w:r>
+              <w:rPr>
+                <w:rStyle w:val="Collegamentoipertestuale"/>
+                <w:noProof/>
+                <w:lang w:val="it-CH"/>
+              </w:rPr>
+              <w:t>Introduzione</w:t>
+            </w:r>
+            <w:r>
+              <w:rPr>
+                <w:noProof/>
+                <w:webHidden/>
+              </w:rPr>
+              <w:tab/>
+            </w:r>
+            <w:r>
+              <w:rPr>
+                <w:noProof/>
+                <w:webHidden/>
+              </w:rPr>
+              <w:fldChar w:fldCharType="begin"/>
+            </w:r>
+            <w:r>
+              <w:rPr>
+                <w:noProof/>
+                <w:webHidden/>
+              </w:rPr>
+              <w:instrText xml:space="preserve"> PAGEREF _Toc167957405 \h </w:instrText>
+            </w:r>
+            <w:r>
+              <w:rPr>
+                <w:noProof/>
+                <w:webHidden/>
+              </w:rPr>
+            </w:r>
+            <w:r>
+              <w:rPr>
+                <w:noProof/>
+                <w:webHidden/>
+              </w:rPr>
+              <w:fldChar w:fldCharType="separate"/>
+            </w:r>
+            <w:r>
+              <w:rPr>
+                <w:noProof/>
+                <w:webHidden/>
+              </w:rPr>
+              <w:t>2</w:t>
+            </w:r>
+            <w:r>
+              <w:rPr>
+                <w:noProof/>
+                <w:webHidden/>
+              </w:rPr>
+              <w:fldChar w:fldCharType="end"/>
+            </w:r>
+          </w:hyperlink>
+        </w:p>
+        <w:p>
+          <w:pPr>
+            <w:pStyle w:val="Sommario1"/>
+            <w:tabs>
+              <w:tab w:val="right" w:leader="dot" w:pos="9628"/>
+            </w:tabs>
+            <w:rPr>
+              <w:noProof/>
+            </w:rPr>
+          </w:pPr>
+          <w:hyperlink w:anchor="_Toc167957406" w:history="1">
+            <w:r>
+              <w:rPr>
+                <w:rStyle w:val="Collegamentoipertestuale"/>
+                <w:noProof/>
+                <w:lang w:val="it-CH"/>
+              </w:rPr>
+              <w:t>Specifiche e requisiti</w:t>
+            </w:r>
+            <w:r>
+              <w:rPr>
+                <w:noProof/>
+                <w:webHidden/>
+              </w:rPr>
+              <w:tab/>
+            </w:r>
+            <w:r>
+              <w:rPr>
+                <w:noProof/>
+                <w:webHidden/>
+              </w:rPr>
+              <w:fldChar w:fldCharType="begin"/>
+            </w:r>
+            <w:r>
+              <w:rPr>
+                <w:noProof/>
+                <w:webHidden/>
+              </w:rPr>
+              <w:instrText xml:space="preserve"> PAGEREF _Toc167957406 \h </w:instrText>
+            </w:r>
+            <w:r>
+              <w:rPr>
+                <w:noProof/>
+                <w:webHidden/>
+              </w:rPr>
+            </w:r>
+            <w:r>
+              <w:rPr>
+                <w:noProof/>
+                <w:webHidden/>
+              </w:rPr>
+              <w:fldChar w:fldCharType="separate"/>
+            </w:r>
+            <w:r>
+              <w:rPr>
+                <w:noProof/>
+                <w:webHidden/>
+              </w:rPr>
+              <w:t>2</w:t>
+            </w:r>
+            <w:r>
+              <w:rPr>
+                <w:noProof/>
+                <w:webHidden/>
+              </w:rPr>
+              <w:fldChar w:fldCharType="end"/>
+            </w:r>
+          </w:hyperlink>
+        </w:p>
+        <w:p>
+          <w:pPr>
+            <w:pStyle w:val="Sommario2"/>
+            <w:tabs>
+              <w:tab w:val="right" w:leader="dot" w:pos="9628"/>
+            </w:tabs>
+            <w:rPr>
+              <w:noProof/>
+            </w:rPr>
+          </w:pPr>
+          <w:hyperlink w:anchor="_Toc167957407" w:history="1">
+            <w:r>
+              <w:rPr>
+                <w:rStyle w:val="Collegamentoipertestuale"/>
+                <w:noProof/>
+                <w:lang w:val="it-CH"/>
+              </w:rPr>
+              <w:t>Struttura e tecnologie</w:t>
+            </w:r>
+            <w:r>
+              <w:rPr>
+                <w:noProof/>
+                <w:webHidden/>
+              </w:rPr>
+              <w:tab/>
+            </w:r>
+            <w:r>
+              <w:rPr>
+                <w:noProof/>
+                <w:webHidden/>
+              </w:rPr>
+              <w:fldChar w:fldCharType="begin"/>
+            </w:r>
+            <w:r>
+              <w:rPr>
+                <w:noProof/>
+                <w:webHidden/>
+              </w:rPr>
+              <w:instrText xml:space="preserve"> PAGEREF _Toc167957407 \h </w:instrText>
+            </w:r>
+            <w:r>
+              <w:rPr>
+                <w:noProof/>
+                <w:webHidden/>
+              </w:rPr>
+            </w:r>
+            <w:r>
+              <w:rPr>
+                <w:noProof/>
+                <w:webHidden/>
+              </w:rPr>
+              <w:fldChar w:fldCharType="separate"/>
+            </w:r>
+            <w:r>
+              <w:rPr>
+                <w:noProof/>
+                <w:webHidden/>
+              </w:rPr>
+              <w:t>2</w:t>
+            </w:r>
+            <w:r>
+              <w:rPr>
+                <w:noProof/>
+                <w:webHidden/>
+              </w:rPr>
+              <w:fldChar w:fldCharType="end"/>
+            </w:r>
+          </w:hyperlink>
+        </w:p>
+        <w:p>
+          <w:pPr>
+            <w:pStyle w:val="Sommario2"/>
+            <w:tabs>
+              <w:tab w:val="right" w:leader="dot" w:pos="9628"/>
+            </w:tabs>
+            <w:rPr>
+              <w:noProof/>
+            </w:rPr>
+          </w:pPr>
+          <w:hyperlink w:anchor="_Toc167957408" w:history="1">
+            <w:r>
+              <w:rPr>
+                <w:rStyle w:val="Collegamentoipertestuale"/>
+                <w:noProof/>
+                <w:lang w:val="it-CH"/>
+              </w:rPr>
+              <w:t>Sensori</w:t>
+            </w:r>
+            <w:r>
+              <w:rPr>
+                <w:noProof/>
+                <w:webHidden/>
+              </w:rPr>
+              <w:tab/>
+            </w:r>
+            <w:r>
+              <w:rPr>
+                <w:noProof/>
+                <w:webHidden/>
+              </w:rPr>
+              <w:fldChar w:fldCharType="begin"/>
+            </w:r>
+            <w:r>
+              <w:rPr>
+                <w:noProof/>
+                <w:webHidden/>
+              </w:rPr>
+              <w:instrText xml:space="preserve"> PAGEREF _Toc167957408 \h </w:instrText>
+            </w:r>
+            <w:r>
+              <w:rPr>
+                <w:noProof/>
+                <w:webHidden/>
+              </w:rPr>
+            </w:r>
+            <w:r>
+              <w:rPr>
+                <w:noProof/>
+                <w:webHidden/>
+              </w:rPr>
+              <w:fldChar w:fldCharType="separate"/>
+            </w:r>
+            <w:r>
+              <w:rPr>
+                <w:noProof/>
+                <w:webHidden/>
+              </w:rPr>
+              <w:t>2</w:t>
+            </w:r>
+            <w:r>
+              <w:rPr>
+                <w:noProof/>
+                <w:webHidden/>
+              </w:rPr>
+              <w:fldChar w:fldCharType="end"/>
+            </w:r>
+          </w:hyperlink>
+        </w:p>
+        <w:p>
+          <w:pPr>
+            <w:pStyle w:val="Sommario2"/>
+            <w:tabs>
+              <w:tab w:val="right" w:leader="dot" w:pos="9628"/>
+            </w:tabs>
+            <w:rPr>
+              <w:noProof/>
+            </w:rPr>
+          </w:pPr>
+          <w:hyperlink w:anchor="_Toc167957409" w:history="1">
+            <w:r>
+              <w:rPr>
+                <w:rStyle w:val="Collegamentoipertestuale"/>
+                <w:noProof/>
+                <w:lang w:val="it-CH"/>
+              </w:rPr>
+              <w:t>Attuatori</w:t>
+            </w:r>
+            <w:r>
+              <w:rPr>
+                <w:noProof/>
+                <w:webHidden/>
+              </w:rPr>
+              <w:tab/>
+            </w:r>
+            <w:r>
+              <w:rPr>
+                <w:noProof/>
+                <w:webHidden/>
+              </w:rPr>
+              <w:fldChar w:fldCharType="begin"/>
+            </w:r>
+            <w:r>
+              <w:rPr>
+                <w:noProof/>
+                <w:webHidden/>
+              </w:rPr>
+              <w:instrText xml:space="preserve"> PAGEREF _Toc167957409 \h </w:instrText>
+            </w:r>
+            <w:r>
+              <w:rPr>
+                <w:noProof/>
+                <w:webHidden/>
+              </w:rPr>
+            </w:r>
+            <w:r>
+              <w:rPr>
+                <w:noProof/>
+                <w:webHidden/>
+              </w:rPr>
+              <w:fldChar w:fldCharType="separate"/>
+            </w:r>
+            <w:r>
+              <w:rPr>
+                <w:noProof/>
+                <w:webHidden/>
+              </w:rPr>
+              <w:t>2</w:t>
+            </w:r>
+            <w:r>
+              <w:rPr>
+                <w:noProof/>
+                <w:webHidden/>
+              </w:rPr>
+              <w:fldChar w:fldCharType="end"/>
+            </w:r>
+          </w:hyperlink>
+        </w:p>
+        <w:p>
+          <w:pPr>
+            <w:pStyle w:val="Sommario1"/>
+            <w:tabs>
+              <w:tab w:val="right" w:leader="dot" w:pos="9628"/>
+            </w:tabs>
+            <w:rPr>
+              <w:noProof/>
+            </w:rPr>
+          </w:pPr>
+          <w:hyperlink w:anchor="_Toc167957410" w:history="1">
+            <w:r>
+              <w:rPr>
+                <w:rStyle w:val="Collegamentoipertestuale"/>
+                <w:noProof/>
+                <w:lang w:val="it-CH"/>
+              </w:rPr>
+              <w:t>Database</w:t>
+            </w:r>
+            <w:r>
+              <w:rPr>
+                <w:noProof/>
+                <w:webHidden/>
+              </w:rPr>
+              <w:tab/>
+            </w:r>
+            <w:r>
+              <w:rPr>
+                <w:noProof/>
+                <w:webHidden/>
+              </w:rPr>
+              <w:fldChar w:fldCharType="begin"/>
+            </w:r>
+            <w:r>
+              <w:rPr>
+                <w:noProof/>
+                <w:webHidden/>
+              </w:rPr>
+              <w:instrText xml:space="preserve"> PAGEREF _Toc167957410 \h </w:instrText>
+            </w:r>
+            <w:r>
+              <w:rPr>
+                <w:noProof/>
+                <w:webHidden/>
+              </w:rPr>
+            </w:r>
+            <w:r>
+              <w:rPr>
+                <w:noProof/>
+                <w:webHidden/>
+              </w:rPr>
+              <w:fldChar w:fldCharType="separate"/>
+            </w:r>
+            <w:r>
+              <w:rPr>
+                <w:noProof/>
+                <w:webHidden/>
+              </w:rPr>
+              <w:t>3</w:t>
+            </w:r>
+            <w:r>
+              <w:rPr>
+                <w:noProof/>
+                <w:webHidden/>
+              </w:rPr>
+              <w:fldChar w:fldCharType="end"/>
+            </w:r>
+          </w:hyperlink>
+        </w:p>
+        <w:p>
+          <w:pPr>
+            <w:pStyle w:val="Sommario2"/>
+            <w:tabs>
+              <w:tab w:val="right" w:leader="dot" w:pos="9628"/>
+            </w:tabs>
+            <w:rPr>
+              <w:noProof/>
+            </w:rPr>
+          </w:pPr>
+          <w:hyperlink w:anchor="_Toc167957411" w:history="1">
+            <w:r>
+              <w:rPr>
+                <w:rStyle w:val="Collegamentoipertestuale"/>
+                <w:noProof/>
+                <w:lang w:val="it-CH"/>
+              </w:rPr>
+              <w:t>Tabella riassuntiva:</w:t>
+            </w:r>
+            <w:r>
+              <w:rPr>
+                <w:noProof/>
+                <w:webHidden/>
+              </w:rPr>
+              <w:tab/>
+            </w:r>
+            <w:r>
+              <w:rPr>
+                <w:noProof/>
+                <w:webHidden/>
+              </w:rPr>
+              <w:fldChar w:fldCharType="begin"/>
+            </w:r>
+            <w:r>
+              <w:rPr>
+                <w:noProof/>
+                <w:webHidden/>
+              </w:rPr>
+              <w:instrText xml:space="preserve"> PAGEREF _Toc167957411 \h </w:instrText>
+            </w:r>
+            <w:r>
+              <w:rPr>
+                <w:noProof/>
+                <w:webHidden/>
+              </w:rPr>
+            </w:r>
+            <w:r>
+              <w:rPr>
+                <w:noProof/>
+                <w:webHidden/>
+              </w:rPr>
+              <w:fldChar w:fldCharType="separate"/>
+            </w:r>
+            <w:r>
+              <w:rPr>
+                <w:noProof/>
+                <w:webHidden/>
+              </w:rPr>
+              <w:t>3</w:t>
+            </w:r>
+            <w:r>
+              <w:rPr>
+                <w:noProof/>
+                <w:webHidden/>
+              </w:rPr>
+              <w:fldChar w:fldCharType="end"/>
+            </w:r>
+          </w:hyperlink>
+        </w:p>
+        <w:p>
+          <w:pPr>
+            <w:pStyle w:val="Sommario2"/>
+            <w:tabs>
+              <w:tab w:val="right" w:leader="dot" w:pos="9628"/>
+            </w:tabs>
+            <w:rPr>
+              <w:noProof/>
+            </w:rPr>
+          </w:pPr>
+          <w:hyperlink w:anchor="_Toc167957412" w:history="1">
+            <w:r>
+              <w:rPr>
+                <w:rStyle w:val="Collegamentoipertestuale"/>
+                <w:noProof/>
+              </w:rPr>
+              <w:t>Measurements</w:t>
+            </w:r>
+            <w:r>
+              <w:rPr>
+                <w:rStyle w:val="Collegamentoipertestuale"/>
+                <w:b/>
+                <w:bCs/>
+                <w:noProof/>
+              </w:rPr>
+              <w:t>:</w:t>
+            </w:r>
+            <w:r>
+              <w:rPr>
+                <w:noProof/>
+                <w:webHidden/>
+              </w:rPr>
+              <w:tab/>
+            </w:r>
+            <w:r>
+              <w:rPr>
+                <w:noProof/>
+                <w:webHidden/>
+              </w:rPr>
+              <w:fldChar w:fldCharType="begin"/>
+            </w:r>
+            <w:r>
+              <w:rPr>
+                <w:noProof/>
+                <w:webHidden/>
+              </w:rPr>
+              <w:instrText xml:space="preserve"> PAGEREF _Toc167957412 \h </w:instrText>
+            </w:r>
+            <w:r>
+              <w:rPr>
+                <w:noProof/>
+                <w:webHidden/>
+              </w:rPr>
+            </w:r>
+            <w:r>
+              <w:rPr>
+                <w:noProof/>
+                <w:webHidden/>
+              </w:rPr>
+              <w:fldChar w:fldCharType="separate"/>
+            </w:r>
+            <w:r>
+              <w:rPr>
+                <w:noProof/>
+                <w:webHidden/>
+              </w:rPr>
+              <w:t>3</w:t>
+            </w:r>
+            <w:r>
+              <w:rPr>
+                <w:noProof/>
+                <w:webHidden/>
+              </w:rPr>
+              <w:fldChar w:fldCharType="end"/>
+            </w:r>
+          </w:hyperlink>
+        </w:p>
+        <w:p>
+          <w:pPr>
+            <w:pStyle w:val="Sommario1"/>
+            <w:tabs>
+              <w:tab w:val="right" w:leader="dot" w:pos="9628"/>
+            </w:tabs>
+            <w:rPr>
+              <w:noProof/>
+            </w:rPr>
+          </w:pPr>
+          <w:hyperlink w:anchor="_Toc167957413" w:history="1">
+            <w:r>
+              <w:rPr>
+                <w:rStyle w:val="Collegamentoipertestuale"/>
+                <w:noProof/>
+                <w:lang w:val="it-CH"/>
+              </w:rPr>
+              <w:t>Dashboards</w:t>
+            </w:r>
+            <w:r>
+              <w:rPr>
+                <w:noProof/>
+                <w:webHidden/>
+              </w:rPr>
+              <w:tab/>
+            </w:r>
+            <w:r>
+              <w:rPr>
+                <w:noProof/>
+                <w:webHidden/>
+              </w:rPr>
+              <w:fldChar w:fldCharType="begin"/>
+            </w:r>
+            <w:r>
+              <w:rPr>
+                <w:noProof/>
+                <w:webHidden/>
+              </w:rPr>
+              <w:instrText xml:space="preserve"> PAGEREF _Toc167957413 \h </w:instrText>
+            </w:r>
+            <w:r>
+              <w:rPr>
+                <w:noProof/>
+                <w:webHidden/>
+              </w:rPr>
+            </w:r>
+            <w:r>
+              <w:rPr>
+                <w:noProof/>
+                <w:webHidden/>
+              </w:rPr>
+              <w:fldChar w:fldCharType="separate"/>
+            </w:r>
+            <w:r>
+              <w:rPr>
+                <w:noProof/>
+                <w:webHidden/>
+              </w:rPr>
+              <w:t>3</w:t>
+            </w:r>
+            <w:r>
+              <w:rPr>
+                <w:noProof/>
+                <w:webHidden/>
+              </w:rPr>
+              <w:fldChar w:fldCharType="end"/>
+            </w:r>
+          </w:hyperlink>
+        </w:p>
+        <w:p>
+          <w:r>
+            <w:rPr>
+              <w:b/>
+              <w:bCs/>
+              <w:lang w:val="it-IT"/>
+            </w:rPr>
+            <w:fldChar w:fldCharType="end"/>
+          </w:r>
+        </w:p>
+      </w:sdtContent>
+    </w:sdt>
     <w:p>
       <w:pPr>
-        <w:pStyle w:val="Titolo1"/>
         <w:rPr>
           <w:lang w:val="it-CH"/>
         </w:rPr>
       </w:pPr>
-      <w:r>
-        <w:rPr>
-          <w:lang w:val="it-CH"/>
-        </w:rPr>
-        <w:lastRenderedPageBreak/>
-        <w:t>Descrizione generale</w:t>
-      </w:r>
-    </w:p>
-    <w:p>
-      <w:pPr>
-        <w:rPr>
-          <w:lang w:val="it-CH"/>
-        </w:rPr>
-      </w:pPr>
-      <w:r>
-        <w:rPr>
-          <w:lang w:val="it-CH"/>
-        </w:rPr>
-        <w:t xml:space="preserve">Si vuole realizzare un sistema di monitoraggio per una </w:t>
-      </w:r>
-      <w:r>
-        <w:rPr>
-          <w:lang w:val="it-CH"/>
-        </w:rPr>
-        <w:t>linea di produzione di biscotti</w:t>
-      </w:r>
-      <w:r>
-        <w:rPr>
-          <w:lang w:val="it-CH"/>
-        </w:rPr>
-        <w:t xml:space="preserve">, al fine di analizzarne la produzione. </w:t>
-      </w:r>
-      <w:r>
-        <w:rPr>
-          <w:lang w:val="it-CH"/>
-        </w:rPr>
-        <w:t xml:space="preserve">Le informazioni raccolte dai sensori dovranno essere salvate su un database e dovranno essere accessibili grazie a delle dashboard. </w:t>
-      </w:r>
-      <w:r>
-        <w:rPr>
-          <w:lang w:val="it-CH"/>
-        </w:rPr>
-        <w:t>Due tipologie di utenti utilizzeranno il monitoraggio per questo si vogliono realizzare diverse visualizzazioni ad hoc per gli operatori della linea e per i dirigenti dell’azienda.</w:t>
-      </w:r>
     </w:p>
     <w:p>
       <w:pPr>
@@ -88,12 +798,67 @@
           <w:lang w:val="it-CH"/>
         </w:rPr>
       </w:pPr>
+      <w:bookmarkStart w:id="0" w:name="_Toc167957405"/>
+      <w:r>
+        <w:rPr>
+          <w:lang w:val="it-CH"/>
+        </w:rPr>
+        <w:t>Introduzione</w:t>
+      </w:r>
+      <w:bookmarkEnd w:id="0"/>
+    </w:p>
+    <w:p>
+      <w:pPr>
+        <w:rPr>
+          <w:lang w:val="it-CH"/>
+        </w:rPr>
+      </w:pPr>
+      <w:r>
+        <w:rPr>
+          <w:lang w:val="it-CH"/>
+        </w:rPr>
+        <w:t xml:space="preserve">Si vuole realizzare un sistema di monitoraggio per una </w:t>
+      </w:r>
+      <w:r>
+        <w:rPr>
+          <w:lang w:val="it-CH"/>
+        </w:rPr>
+        <w:t>linea di produzione di biscotti</w:t>
+      </w:r>
+      <w:r>
+        <w:rPr>
+          <w:lang w:val="it-CH"/>
+        </w:rPr>
+        <w:t xml:space="preserve">, al fine di analizzarne la produzione. </w:t>
+      </w:r>
+      <w:r>
+        <w:rPr>
+          <w:lang w:val="it-CH"/>
+        </w:rPr>
+        <w:t xml:space="preserve">Le informazioni raccolte dai sensori dovranno essere salvate su un database e dovranno essere accessibili grazie a delle dashboard. </w:t>
+      </w:r>
+      <w:r>
+        <w:rPr>
+          <w:lang w:val="it-CH"/>
+        </w:rPr>
+        <w:t>Due tipologie di utenti utilizzeranno il monitoraggio per questo si vogliono realizzare diverse visualizzazioni ad hoc per gli operatori della linea e per i dirigenti dell’azienda.</w:t>
+      </w:r>
+    </w:p>
+    <w:p>
+      <w:pPr>
+        <w:pStyle w:val="Titolo1"/>
+        <w:rPr>
+          <w:lang w:val="it-CH"/>
+        </w:rPr>
+      </w:pPr>
+      <w:bookmarkStart w:id="1" w:name="_Toc167957406"/>
       <w:r>
         <w:rPr>
           <w:lang w:val="it-CH"/>
         </w:rPr>
         <w:t>Specifiche e requisiti</w:t>
       </w:r>
+      <w:bookmarkEnd w:id="1"/>
     </w:p>
     <w:p>
       <w:pPr>
@@ -102,12 +867,14 @@
           <w:lang w:val="it-CH"/>
         </w:rPr>
       </w:pPr>
+      <w:bookmarkStart w:id="2" w:name="_Toc167957407"/>
       <w:r>
         <w:rPr>
           <w:lang w:val="it-CH"/>
         </w:rPr>
         <w:t>Struttura e tecnologie</w:t>
       </w:r>
+      <w:bookmarkEnd w:id="2"/>
     </w:p>
     <w:p>
       <w:pPr>
@@ -119,7 +886,35 @@
         <w:rPr>
           <w:lang w:val="it-CH"/>
         </w:rPr>
-        <w:t>La linea verrà monitorata con dei sensori della piattaforma GrovePi. Questo kit permette di interfacciarsi semplicemente con svariati tipologie di sensori da un Raspberry  Pi, rendendo la raccolta dei dati</w:t>
+        <w:t xml:space="preserve">La linea verrà monitorata con dei sensori della piattaforma </w:t>
+      </w:r>
+      <w:proofErr w:type="spellStart"/>
+      <w:r>
+        <w:rPr>
+          <w:lang w:val="it-CH"/>
+        </w:rPr>
+        <w:t>GrovePi</w:t>
+      </w:r>
+      <w:proofErr w:type="spellEnd"/>
+      <w:r>
+        <w:rPr>
+          <w:lang w:val="it-CH"/>
+        </w:rPr>
+        <w:t xml:space="preserve">. Questo kit permette di interfacciarsi semplicemente con svariati tipologie di sensori da un </w:t>
+      </w:r>
+      <w:proofErr w:type="spellStart"/>
+      <w:r>
+        <w:rPr>
+          <w:lang w:val="it-CH"/>
+        </w:rPr>
+        <w:t>Raspberry</w:t>
+      </w:r>
+      <w:proofErr w:type="spellEnd"/>
+      <w:r>
+        <w:rPr>
+          <w:lang w:val="it-CH"/>
+        </w:rPr>
+        <w:t xml:space="preserve">  Pi, rendendo la raccolta dei dati</w:t>
       </w:r>
       <w:r>
         <w:rPr>
@@ -167,19 +962,47 @@
         <w:rPr>
           <w:lang w:val="it-CH"/>
         </w:rPr>
-        <w:t xml:space="preserve"> Flux.</w:t>
-      </w:r>
-      <w:r>
-        <w:rPr>
-          <w:lang w:val="it-CH"/>
-        </w:rPr>
         <w:t xml:space="preserve"> </w:t>
       </w:r>
-      <w:r>
-        <w:rPr>
-          <w:lang w:val="it-CH"/>
-        </w:rPr>
-        <w:t xml:space="preserve">Infine si dovranno avere delle dashboard realizzate con l’applicativo Grafana per mostrare i dati raccolti. </w:t>
+      <w:proofErr w:type="spellStart"/>
+      <w:r>
+        <w:rPr>
+          <w:lang w:val="it-CH"/>
+        </w:rPr>
+        <w:t>Flux</w:t>
+      </w:r>
+      <w:proofErr w:type="spellEnd"/>
+      <w:r>
+        <w:rPr>
+          <w:lang w:val="it-CH"/>
+        </w:rPr>
+        <w:t>.</w:t>
+      </w:r>
+      <w:r>
+        <w:rPr>
+          <w:lang w:val="it-CH"/>
+        </w:rPr>
+        <w:t xml:space="preserve"> </w:t>
+      </w:r>
+      <w:r>
+        <w:rPr>
+          <w:lang w:val="it-CH"/>
+        </w:rPr>
+        <w:t xml:space="preserve">Infine si dovranno avere delle dashboard realizzate con l’applicativo </w:t>
+      </w:r>
+      <w:proofErr w:type="spellStart"/>
+      <w:r>
+        <w:rPr>
+          <w:lang w:val="it-CH"/>
+        </w:rPr>
+        <w:t>Grafana</w:t>
+      </w:r>
+      <w:proofErr w:type="spellEnd"/>
+      <w:r>
+        <w:rPr>
+          <w:lang w:val="it-CH"/>
+        </w:rPr>
+        <w:t xml:space="preserve"> per mostrare i dati raccolti. </w:t>
       </w:r>
       <w:r>
         <w:rPr>
@@ -195,12 +1018,14 @@
           <w:lang w:val="it-CH"/>
         </w:rPr>
       </w:pPr>
+      <w:bookmarkStart w:id="3" w:name="_Toc167957408"/>
       <w:r>
         <w:rPr>
           <w:lang w:val="it-CH"/>
         </w:rPr>
         <w:t>Sensori</w:t>
       </w:r>
+      <w:bookmarkEnd w:id="3"/>
     </w:p>
     <w:p>
       <w:pPr>
@@ -364,11 +1189,19 @@
                 <w:lang w:val="it-CH"/>
               </w:rPr>
             </w:pPr>
-            <w:r>
-              <w:rPr>
-                <w:lang w:val="it-CH"/>
-              </w:rPr>
-              <w:t>Ultrasonic Range Sensor</w:t>
+            <w:proofErr w:type="spellStart"/>
+            <w:r>
+              <w:rPr>
+                <w:lang w:val="it-CH"/>
+              </w:rPr>
+              <w:t>Ultrasonic</w:t>
+            </w:r>
+            <w:proofErr w:type="spellEnd"/>
+            <w:r>
+              <w:rPr>
+                <w:lang w:val="it-CH"/>
+              </w:rPr>
+              <w:t xml:space="preserve"> Range Sensor</w:t>
             </w:r>
           </w:p>
         </w:tc>
@@ -432,11 +1265,20 @@
                 <w:lang w:val="it-CH"/>
               </w:rPr>
             </w:pPr>
-            <w:r>
-              <w:rPr>
-                <w:lang w:val="it-CH"/>
-              </w:rPr>
-              <w:t>Ultrasonic Range Sensor</w:t>
+            <w:proofErr w:type="spellStart"/>
+            <w:r>
+              <w:rPr>
+                <w:lang w:val="it-CH"/>
+              </w:rPr>
+              <w:lastRenderedPageBreak/>
+              <w:t>Ultrasonic</w:t>
+            </w:r>
+            <w:proofErr w:type="spellEnd"/>
+            <w:r>
+              <w:rPr>
+                <w:lang w:val="it-CH"/>
+              </w:rPr>
+              <w:t xml:space="preserve"> Range Sensor</w:t>
             </w:r>
           </w:p>
         </w:tc>
@@ -497,12 +1339,14 @@
           <w:lang w:val="it-CH"/>
         </w:rPr>
       </w:pPr>
+      <w:bookmarkStart w:id="4" w:name="_Toc167957409"/>
       <w:r>
         <w:rPr>
           <w:lang w:val="it-CH"/>
         </w:rPr>
         <w:t>Attuatori</w:t>
       </w:r>
+      <w:bookmarkEnd w:id="4"/>
     </w:p>
     <w:p>
       <w:pPr>
@@ -712,6 +1556,713 @@
         </w:tc>
       </w:tr>
     </w:tbl>
+    <w:p>
+      <w:pPr>
+        <w:rPr>
+          <w:lang w:val="it-CH"/>
+        </w:rPr>
+      </w:pPr>
+    </w:p>
+    <w:p>
+      <w:pPr>
+        <w:rPr>
+          <w:lang w:val="it-CH"/>
+        </w:rPr>
+      </w:pPr>
+      <w:r>
+        <w:rPr>
+          <w:lang w:val="it-CH"/>
+        </w:rPr>
+        <w:br w:type="page"/>
+      </w:r>
+    </w:p>
+    <w:p>
+      <w:pPr>
+        <w:pStyle w:val="Titolo1"/>
+        <w:rPr>
+          <w:lang w:val="it-CH"/>
+        </w:rPr>
+      </w:pPr>
+      <w:bookmarkStart w:id="5" w:name="_Toc167957410"/>
+      <w:r>
+        <w:rPr>
+          <w:lang w:val="it-CH"/>
+        </w:rPr>
+        <w:lastRenderedPageBreak/>
+        <w:t>Database</w:t>
+      </w:r>
+      <w:bookmarkEnd w:id="5"/>
+    </w:p>
+    <w:p>
+      <w:pPr>
+        <w:pStyle w:val="Titolo2"/>
+        <w:rPr>
+          <w:lang w:val="it-CH"/>
+        </w:rPr>
+      </w:pPr>
+      <w:bookmarkStart w:id="6" w:name="_Toc167957411"/>
+      <w:r>
+        <w:rPr>
+          <w:lang w:val="it-CH"/>
+        </w:rPr>
+        <w:t>Tabella riassuntiva</w:t>
+      </w:r>
+      <w:bookmarkEnd w:id="6"/>
+    </w:p>
+    <w:tbl>
+      <w:tblPr>
+        <w:tblStyle w:val="Grigliatabella"/>
+        <w:tblW w:w="0" w:type="auto"/>
+        <w:tblLook w:val="04A0" w:firstRow="1" w:lastRow="0" w:firstColumn="1" w:lastColumn="0" w:noHBand="0" w:noVBand="1"/>
+      </w:tblPr>
+      <w:tblGrid>
+        <w:gridCol w:w="1676"/>
+        <w:gridCol w:w="1589"/>
+        <w:gridCol w:w="1592"/>
+        <w:gridCol w:w="1596"/>
+        <w:gridCol w:w="1598"/>
+      </w:tblGrid>
+      <w:tr>
+        <w:tc>
+          <w:tcPr>
+            <w:tcW w:w="1676" w:type="dxa"/>
+            <w:shd w:val="clear" w:color="auto" w:fill="D9D9D9" w:themeFill="background1" w:themeFillShade="D9"/>
+          </w:tcPr>
+          <w:p>
+            <w:pPr>
+              <w:rPr>
+                <w:b/>
+                <w:bCs/>
+                <w:lang w:val="it-CH"/>
+              </w:rPr>
+            </w:pPr>
+            <w:r>
+              <w:rPr>
+                <w:b/>
+                <w:bCs/>
+                <w:lang w:val="it-CH"/>
+              </w:rPr>
+              <w:t>_</w:t>
+            </w:r>
+            <w:proofErr w:type="spellStart"/>
+            <w:r>
+              <w:rPr>
+                <w:b/>
+                <w:bCs/>
+                <w:lang w:val="it-CH"/>
+              </w:rPr>
+              <w:t>measurment</w:t>
+            </w:r>
+            <w:proofErr w:type="spellEnd"/>
+          </w:p>
+        </w:tc>
+        <w:tc>
+          <w:tcPr>
+            <w:tcW w:w="1589" w:type="dxa"/>
+            <w:shd w:val="clear" w:color="auto" w:fill="D9D9D9" w:themeFill="background1" w:themeFillShade="D9"/>
+          </w:tcPr>
+          <w:p>
+            <w:pPr>
+              <w:rPr>
+                <w:b/>
+                <w:bCs/>
+                <w:lang w:val="it-CH"/>
+              </w:rPr>
+            </w:pPr>
+            <w:r>
+              <w:rPr>
+                <w:b/>
+                <w:bCs/>
+                <w:lang w:val="it-CH"/>
+              </w:rPr>
+              <w:t>_field</w:t>
+            </w:r>
+          </w:p>
+        </w:tc>
+        <w:tc>
+          <w:tcPr>
+            <w:tcW w:w="1592" w:type="dxa"/>
+            <w:shd w:val="clear" w:color="auto" w:fill="D9D9D9" w:themeFill="background1" w:themeFillShade="D9"/>
+          </w:tcPr>
+          <w:p>
+            <w:pPr>
+              <w:rPr>
+                <w:b/>
+                <w:bCs/>
+                <w:lang w:val="it-CH"/>
+              </w:rPr>
+            </w:pPr>
+            <w:r>
+              <w:rPr>
+                <w:b/>
+                <w:bCs/>
+                <w:lang w:val="it-CH"/>
+              </w:rPr>
+              <w:t>_</w:t>
+            </w:r>
+            <w:proofErr w:type="spellStart"/>
+            <w:r>
+              <w:rPr>
+                <w:b/>
+                <w:bCs/>
+                <w:lang w:val="it-CH"/>
+              </w:rPr>
+              <w:t>value</w:t>
+            </w:r>
+            <w:proofErr w:type="spellEnd"/>
+          </w:p>
+        </w:tc>
+        <w:tc>
+          <w:tcPr>
+            <w:tcW w:w="1596" w:type="dxa"/>
+            <w:shd w:val="clear" w:color="auto" w:fill="D9D9D9" w:themeFill="background1" w:themeFillShade="D9"/>
+          </w:tcPr>
+          <w:p>
+            <w:pPr>
+              <w:rPr>
+                <w:b/>
+                <w:bCs/>
+                <w:lang w:val="it-CH"/>
+              </w:rPr>
+            </w:pPr>
+            <w:r>
+              <w:rPr>
+                <w:b/>
+                <w:bCs/>
+                <w:lang w:val="it-CH"/>
+              </w:rPr>
+              <w:t>tag1</w:t>
+            </w:r>
+          </w:p>
+        </w:tc>
+        <w:tc>
+          <w:tcPr>
+            <w:tcW w:w="1598" w:type="dxa"/>
+            <w:shd w:val="clear" w:color="auto" w:fill="D9D9D9" w:themeFill="background1" w:themeFillShade="D9"/>
+          </w:tcPr>
+          <w:p>
+            <w:pPr>
+              <w:rPr>
+                <w:b/>
+                <w:bCs/>
+                <w:lang w:val="it-CH"/>
+              </w:rPr>
+            </w:pPr>
+            <w:r>
+              <w:rPr>
+                <w:b/>
+                <w:bCs/>
+                <w:lang w:val="it-CH"/>
+              </w:rPr>
+              <w:t>tag2</w:t>
+            </w:r>
+          </w:p>
+        </w:tc>
+      </w:tr>
+      <w:tr>
+        <w:tc>
+          <w:tcPr>
+            <w:tcW w:w="1676" w:type="dxa"/>
+          </w:tcPr>
+          <w:p>
+            <w:pPr>
+              <w:rPr>
+                <w:lang w:val="it-CH"/>
+              </w:rPr>
+            </w:pPr>
+            <w:proofErr w:type="spellStart"/>
+            <w:r>
+              <w:rPr>
+                <w:lang w:val="it-CH"/>
+              </w:rPr>
+              <w:t>oven_door</w:t>
+            </w:r>
+            <w:proofErr w:type="spellEnd"/>
+          </w:p>
+        </w:tc>
+        <w:tc>
+          <w:tcPr>
+            <w:tcW w:w="1589" w:type="dxa"/>
+          </w:tcPr>
+          <w:p>
+            <w:pPr>
+              <w:rPr>
+                <w:lang w:val="it-CH"/>
+              </w:rPr>
+            </w:pPr>
+            <w:proofErr w:type="spellStart"/>
+            <w:r>
+              <w:rPr>
+                <w:lang w:val="it-CH"/>
+              </w:rPr>
+              <w:t>is_okay</w:t>
+            </w:r>
+            <w:proofErr w:type="spellEnd"/>
+          </w:p>
+        </w:tc>
+        <w:tc>
+          <w:tcPr>
+            <w:tcW w:w="1592" w:type="dxa"/>
+          </w:tcPr>
+          <w:p>
+            <w:pPr>
+              <w:rPr>
+                <w:lang w:val="it-CH"/>
+              </w:rPr>
+            </w:pPr>
+            <w:proofErr w:type="spellStart"/>
+            <w:r>
+              <w:rPr>
+                <w:lang w:val="it-CH"/>
+              </w:rPr>
+              <w:t>boolean</w:t>
+            </w:r>
+            <w:proofErr w:type="spellEnd"/>
+          </w:p>
+        </w:tc>
+        <w:tc>
+          <w:tcPr>
+            <w:tcW w:w="1596" w:type="dxa"/>
+          </w:tcPr>
+          <w:p>
+            <w:pPr>
+              <w:rPr>
+                <w:lang w:val="it-CH"/>
+              </w:rPr>
+            </w:pPr>
+          </w:p>
+        </w:tc>
+        <w:tc>
+          <w:tcPr>
+            <w:tcW w:w="1598" w:type="dxa"/>
+          </w:tcPr>
+          <w:p>
+            <w:pPr>
+              <w:rPr>
+                <w:lang w:val="it-CH"/>
+              </w:rPr>
+            </w:pPr>
+          </w:p>
+        </w:tc>
+      </w:tr>
+      <w:tr>
+        <w:tc>
+          <w:tcPr>
+            <w:tcW w:w="1676" w:type="dxa"/>
+          </w:tcPr>
+          <w:p>
+            <w:pPr>
+              <w:rPr>
+                <w:lang w:val="it-CH"/>
+              </w:rPr>
+            </w:pPr>
+            <w:proofErr w:type="spellStart"/>
+            <w:r>
+              <w:rPr>
+                <w:lang w:val="it-CH"/>
+              </w:rPr>
+              <w:t>conveyor_speed</w:t>
+            </w:r>
+            <w:proofErr w:type="spellEnd"/>
+          </w:p>
+        </w:tc>
+        <w:tc>
+          <w:tcPr>
+            <w:tcW w:w="1589" w:type="dxa"/>
+          </w:tcPr>
+          <w:p>
+            <w:pPr>
+              <w:rPr>
+                <w:lang w:val="it-CH"/>
+              </w:rPr>
+            </w:pPr>
+            <w:r>
+              <w:rPr>
+                <w:lang w:val="it-CH"/>
+              </w:rPr>
+              <w:t>speed</w:t>
+            </w:r>
+          </w:p>
+        </w:tc>
+        <w:tc>
+          <w:tcPr>
+            <w:tcW w:w="1592" w:type="dxa"/>
+          </w:tcPr>
+          <w:p>
+            <w:pPr>
+              <w:rPr>
+                <w:lang w:val="it-CH"/>
+              </w:rPr>
+            </w:pPr>
+            <w:r>
+              <w:rPr>
+                <w:lang w:val="it-CH"/>
+              </w:rPr>
+              <w:t>float</w:t>
+            </w:r>
+          </w:p>
+        </w:tc>
+        <w:tc>
+          <w:tcPr>
+            <w:tcW w:w="1596" w:type="dxa"/>
+          </w:tcPr>
+          <w:p>
+            <w:pPr>
+              <w:rPr>
+                <w:lang w:val="it-CH"/>
+              </w:rPr>
+            </w:pPr>
+            <w:proofErr w:type="spellStart"/>
+            <w:r>
+              <w:rPr>
+                <w:lang w:val="it-CH"/>
+              </w:rPr>
+              <w:t>low_speed</w:t>
+            </w:r>
+            <w:proofErr w:type="spellEnd"/>
+          </w:p>
+        </w:tc>
+        <w:tc>
+          <w:tcPr>
+            <w:tcW w:w="1598" w:type="dxa"/>
+          </w:tcPr>
+          <w:p>
+            <w:pPr>
+              <w:rPr>
+                <w:lang w:val="it-CH"/>
+              </w:rPr>
+            </w:pPr>
+            <w:proofErr w:type="spellStart"/>
+            <w:r>
+              <w:rPr>
+                <w:lang w:val="it-CH"/>
+              </w:rPr>
+              <w:t>high_speed</w:t>
+            </w:r>
+            <w:proofErr w:type="spellEnd"/>
+          </w:p>
+        </w:tc>
+      </w:tr>
+      <w:tr>
+        <w:tc>
+          <w:tcPr>
+            <w:tcW w:w="1676" w:type="dxa"/>
+          </w:tcPr>
+          <w:p>
+            <w:pPr>
+              <w:rPr>
+                <w:lang w:val="it-CH"/>
+              </w:rPr>
+            </w:pPr>
+            <w:r>
+              <w:rPr>
+                <w:lang w:val="it-CH"/>
+              </w:rPr>
+              <w:t>counter</w:t>
+            </w:r>
+          </w:p>
+        </w:tc>
+        <w:tc>
+          <w:tcPr>
+            <w:tcW w:w="1589" w:type="dxa"/>
+          </w:tcPr>
+          <w:p>
+            <w:pPr>
+              <w:rPr>
+                <w:lang w:val="it-CH"/>
+              </w:rPr>
+            </w:pPr>
+            <w:proofErr w:type="spellStart"/>
+            <w:r>
+              <w:rPr>
+                <w:lang w:val="it-CH"/>
+              </w:rPr>
+              <w:t>count</w:t>
+            </w:r>
+            <w:proofErr w:type="spellEnd"/>
+          </w:p>
+        </w:tc>
+        <w:tc>
+          <w:tcPr>
+            <w:tcW w:w="1592" w:type="dxa"/>
+          </w:tcPr>
+          <w:p>
+            <w:pPr>
+              <w:rPr>
+                <w:lang w:val="it-CH"/>
+              </w:rPr>
+            </w:pPr>
+            <w:proofErr w:type="spellStart"/>
+            <w:r>
+              <w:rPr>
+                <w:lang w:val="it-CH"/>
+              </w:rPr>
+              <w:t>int</w:t>
+            </w:r>
+            <w:proofErr w:type="spellEnd"/>
+          </w:p>
+        </w:tc>
+        <w:tc>
+          <w:tcPr>
+            <w:tcW w:w="1596" w:type="dxa"/>
+          </w:tcPr>
+          <w:p>
+            <w:pPr>
+              <w:rPr>
+                <w:lang w:val="it-CH"/>
+              </w:rPr>
+            </w:pPr>
+          </w:p>
+        </w:tc>
+        <w:tc>
+          <w:tcPr>
+            <w:tcW w:w="1598" w:type="dxa"/>
+          </w:tcPr>
+          <w:p>
+            <w:pPr>
+              <w:rPr>
+                <w:lang w:val="it-CH"/>
+              </w:rPr>
+            </w:pPr>
+          </w:p>
+        </w:tc>
+      </w:tr>
+    </w:tbl>
+    <w:p>
+      <w:pPr>
+        <w:rPr>
+          <w:rStyle w:val="Titolo2Carattere"/>
+        </w:rPr>
+      </w:pPr>
+    </w:p>
+    <w:p>
+      <w:pPr>
+        <w:pStyle w:val="Titolo2"/>
+        <w:rPr>
+          <w:b/>
+          <w:bCs/>
+        </w:rPr>
+      </w:pPr>
+      <w:bookmarkStart w:id="7" w:name="_Toc167957412"/>
+      <w:r>
+        <w:rPr>
+          <w:rStyle w:val="Titolo2Carattere"/>
+        </w:rPr>
+        <w:t>Measurements</w:t>
+      </w:r>
+      <w:bookmarkEnd w:id="7"/>
+    </w:p>
+    <w:p>
+      <w:pPr>
+        <w:rPr>
+          <w:b/>
+          <w:bCs/>
+        </w:rPr>
+      </w:pPr>
+      <w:proofErr w:type="spellStart"/>
+      <w:r>
+        <w:rPr>
+          <w:b/>
+          <w:bCs/>
+        </w:rPr>
+        <w:t>oven_door</w:t>
+      </w:r>
+      <w:proofErr w:type="spellEnd"/>
+      <w:r>
+        <w:rPr>
+          <w:b/>
+          <w:bCs/>
+        </w:rPr>
+        <w:t>:</w:t>
+      </w:r>
+    </w:p>
+    <w:p>
+      <w:pPr>
+        <w:rPr>
+          <w:lang w:val="it-CH"/>
+        </w:rPr>
+      </w:pPr>
+      <w:r>
+        <w:rPr>
+          <w:lang w:val="it-CH"/>
+        </w:rPr>
+        <w:t>Ogni volta il forno viene aperto per inserire nuovi biscotti viene registrat</w:t>
+      </w:r>
+      <w:r>
+        <w:rPr>
+          <w:lang w:val="it-CH"/>
+        </w:rPr>
+        <w:t xml:space="preserve">a l’operazione. Il dato che viene inserito nel database è di tipo booleano ed indica se l’operazione è andata a buon fine. </w:t>
+      </w:r>
+      <w:r>
+        <w:rPr>
+          <w:lang w:val="it-CH"/>
+        </w:rPr>
+        <w:t>In termini tecnici significa che il pulsante che viene premuto dal meccanismo che smuove le palline deve essere premuto due volte. Se il pulsante è premuto una sola volta o più di due il dato viene registrato come “</w:t>
+      </w:r>
+      <w:proofErr w:type="spellStart"/>
+      <w:r>
+        <w:rPr>
+          <w:lang w:val="it-CH"/>
+        </w:rPr>
+        <w:t>not</w:t>
+      </w:r>
+      <w:proofErr w:type="spellEnd"/>
+      <w:r>
+        <w:rPr>
+          <w:lang w:val="it-CH"/>
+        </w:rPr>
+        <w:t xml:space="preserve"> okay” e quindi con il valore false.</w:t>
+      </w:r>
+    </w:p>
+    <w:p>
+      <w:pPr>
+        <w:rPr>
+          <w:b/>
+          <w:bCs/>
+          <w:lang w:val="it-CH"/>
+        </w:rPr>
+      </w:pPr>
+      <w:proofErr w:type="spellStart"/>
+      <w:r>
+        <w:rPr>
+          <w:b/>
+          <w:bCs/>
+          <w:lang w:val="it-CH"/>
+        </w:rPr>
+        <w:t>conveyor_speed</w:t>
+      </w:r>
+      <w:proofErr w:type="spellEnd"/>
+      <w:r>
+        <w:rPr>
+          <w:b/>
+          <w:bCs/>
+          <w:lang w:val="it-CH"/>
+        </w:rPr>
+        <w:t>:</w:t>
+      </w:r>
+    </w:p>
+    <w:p>
+      <w:pPr>
+        <w:rPr>
+          <w:lang w:val="it-CH"/>
+        </w:rPr>
+      </w:pPr>
+      <w:r>
+        <w:rPr>
+          <w:lang w:val="it-CH"/>
+        </w:rPr>
+        <w:t>A cadenza di 30 secondi viene registrata la velocità media del nastro che trasporta i biscotti verso l’alto</w:t>
+      </w:r>
+      <w:r>
+        <w:rPr>
+          <w:lang w:val="it-CH"/>
+        </w:rPr>
+        <w:t xml:space="preserve">. Al di sopra di </w:t>
+      </w:r>
+      <w:r>
+        <w:rPr>
+          <w:color w:val="FF0000"/>
+          <w:highlight w:val="yellow"/>
+          <w:lang w:val="it-CH"/>
+        </w:rPr>
+        <w:t>una certa velo</w:t>
+      </w:r>
+      <w:r>
+        <w:rPr>
+          <w:color w:val="FF0000"/>
+          <w:highlight w:val="yellow"/>
+          <w:lang w:val="it-CH"/>
+        </w:rPr>
+        <w:t>cità</w:t>
+      </w:r>
+      <w:r>
+        <w:rPr>
+          <w:lang w:val="it-CH"/>
+        </w:rPr>
+        <w:t xml:space="preserve"> il dato viene registrato con il tag </w:t>
+      </w:r>
+      <w:proofErr w:type="spellStart"/>
+      <w:r>
+        <w:rPr>
+          <w:lang w:val="it-CH"/>
+        </w:rPr>
+        <w:t>high_speed</w:t>
+      </w:r>
+      <w:proofErr w:type="spellEnd"/>
+      <w:r>
+        <w:rPr>
+          <w:lang w:val="it-CH"/>
+        </w:rPr>
+        <w:t xml:space="preserve">, mentre se al di sotto con il tag </w:t>
+      </w:r>
+      <w:proofErr w:type="spellStart"/>
+      <w:r>
+        <w:rPr>
+          <w:lang w:val="it-CH"/>
+        </w:rPr>
+        <w:t>low_speed</w:t>
+      </w:r>
+      <w:proofErr w:type="spellEnd"/>
+      <w:r>
+        <w:rPr>
+          <w:lang w:val="it-CH"/>
+        </w:rPr>
+        <w:t>.</w:t>
+      </w:r>
+    </w:p>
+    <w:p>
+      <w:pPr>
+        <w:rPr>
+          <w:b/>
+          <w:bCs/>
+          <w:lang w:val="it-CH"/>
+        </w:rPr>
+      </w:pPr>
+      <w:r>
+        <w:rPr>
+          <w:b/>
+          <w:bCs/>
+          <w:lang w:val="it-CH"/>
+        </w:rPr>
+        <w:t>counter:</w:t>
+      </w:r>
+    </w:p>
+    <w:p>
+      <w:pPr>
+        <w:rPr>
+          <w:lang w:val="it-CH"/>
+        </w:rPr>
+      </w:pPr>
+      <w:r>
+        <w:rPr>
+          <w:lang w:val="it-CH"/>
+        </w:rPr>
+        <w:t xml:space="preserve">Ogni volta che viene rilevato il passaggio di un biscotto alla parte di smistamento viene conteggiato da questo counter. </w:t>
+      </w:r>
+      <w:r>
+        <w:rPr>
+          <w:lang w:val="it-CH"/>
+        </w:rPr>
+        <w:t>Il dato registrato è sempre 1.</w:t>
+      </w:r>
+    </w:p>
+    <w:p>
+      <w:pPr>
+        <w:pStyle w:val="Titolo1"/>
+        <w:rPr>
+          <w:lang w:val="it-CH"/>
+        </w:rPr>
+      </w:pPr>
+      <w:bookmarkStart w:id="8" w:name="_Toc167957413"/>
+      <w:r>
+        <w:rPr>
+          <w:lang w:val="it-CH"/>
+        </w:rPr>
+        <w:t>Dashboards</w:t>
+      </w:r>
+      <w:bookmarkEnd w:id="8"/>
+    </w:p>
     <w:p>
       <w:pPr>
         <w:rPr>
@@ -1285,6 +2836,59 @@
       </w:tblBorders>
     </w:tblPr>
   </w:style>
+  <w:style w:type="paragraph" w:styleId="Titolosommario">
+    <w:name w:val="TOC Heading"/>
+    <w:basedOn w:val="Titolo1"/>
+    <w:next w:val="Normale"/>
+    <w:uiPriority w:val="39"/>
+    <w:unhideWhenUsed/>
+    <w:qFormat/>
+    <w:rsid w:val="00442D3C"/>
+    <w:pPr>
+      <w:outlineLvl w:val="9"/>
+    </w:pPr>
+    <w:rPr>
+      <w:kern w:val="0"/>
+      <w:lang w:val="it-CH" w:eastAsia="it-CH"/>
+      <w14:ligatures w14:val="none"/>
+    </w:rPr>
+  </w:style>
+  <w:style w:type="paragraph" w:styleId="Sommario1">
+    <w:name w:val="toc 1"/>
+    <w:basedOn w:val="Normale"/>
+    <w:next w:val="Normale"/>
+    <w:autoRedefine/>
+    <w:uiPriority w:val="39"/>
+    <w:unhideWhenUsed/>
+    <w:rsid w:val="00442D3C"/>
+    <w:pPr>
+      <w:spacing w:after="100"/>
+    </w:pPr>
+  </w:style>
+  <w:style w:type="paragraph" w:styleId="Sommario2">
+    <w:name w:val="toc 2"/>
+    <w:basedOn w:val="Normale"/>
+    <w:next w:val="Normale"/>
+    <w:autoRedefine/>
+    <w:uiPriority w:val="39"/>
+    <w:unhideWhenUsed/>
+    <w:rsid w:val="00442D3C"/>
+    <w:pPr>
+      <w:spacing w:after="100"/>
+      <w:ind w:left="220"/>
+    </w:pPr>
+  </w:style>
+  <w:style w:type="character" w:styleId="Collegamentoipertestuale">
+    <w:name w:val="Hyperlink"/>
+    <w:basedOn w:val="Carpredefinitoparagrafo"/>
+    <w:uiPriority w:val="99"/>
+    <w:unhideWhenUsed/>
+    <w:rsid w:val="00442D3C"/>
+    <w:rPr>
+      <w:color w:val="0563C1" w:themeColor="hyperlink"/>
+      <w:u w:val="single"/>
+    </w:rPr>
+  </w:style>
 </w:styles>
 </file>
 
@@ -1581,4 +3185,16 @@
     </a:ext>
   </a:extLst>
 </a:theme>
+</file>
+
+<file path=customXml/item1.xml><?xml version="1.0" encoding="utf-8"?>
+<b:Sources xmlns:b="http://schemas.openxmlformats.org/officeDocument/2006/bibliography" xmlns="http://schemas.openxmlformats.org/officeDocument/2006/bibliography" SelectedStyle="\APASixthEditionOfficeOnline.xsl" StyleName="APA" Version="6"/>
+</file>
+
+<file path=customXml/itemProps1.xml><?xml version="1.0" encoding="utf-8"?>
+<ds:datastoreItem xmlns:ds="http://schemas.openxmlformats.org/officeDocument/2006/customXml" ds:itemID="{D526F3AA-8DBD-4412-94AD-FC3C266216EE}">
+  <ds:schemaRefs>
+    <ds:schemaRef ds:uri="http://schemas.openxmlformats.org/officeDocument/2006/bibliography"/>
+  </ds:schemaRefs>
+</ds:datastoreItem>
 </file>
</xml_diff>